<commit_message>
Add file Servo Yaskawas
</commit_message>
<xml_diff>
--- a/WorkingDocuments/Automation_18032024/Document/Sodocap/HMI_XinjeConnect/HmXinjeConnect.docx
+++ b/WorkingDocuments/Automation_18032024/Document/Sodocap/HMI_XinjeConnect/HmXinjeConnect.docx
@@ -146,7 +146,6 @@
           <w:kern w:val="0"/>
           <w:sz w:val="24"/>
           <w:szCs w:val="24"/>
-          <w:bdr w:val="none" w:color="auto" w:sz="0" w:space="0"/>
           <w:lang w:val="en-US" w:eastAsia="zh-CN" w:bidi="ar"/>
         </w:rPr>
         <w:drawing>
@@ -221,7 +220,6 @@
           <w:kern w:val="0"/>
           <w:sz w:val="24"/>
           <w:szCs w:val="24"/>
-          <w:bdr w:val="none" w:color="auto" w:sz="0" w:space="0"/>
           <w:lang w:val="en-US" w:eastAsia="zh-CN" w:bidi="ar"/>
         </w:rPr>
         <w:drawing>
@@ -296,7 +294,6 @@
           <w:kern w:val="0"/>
           <w:sz w:val="24"/>
           <w:szCs w:val="24"/>
-          <w:bdr w:val="none" w:color="auto" w:sz="0" w:space="0"/>
           <w:lang w:val="en-US" w:eastAsia="zh-CN" w:bidi="ar"/>
         </w:rPr>
         <w:drawing>
@@ -445,7 +442,6 @@
           <w:kern w:val="0"/>
           <w:sz w:val="24"/>
           <w:szCs w:val="24"/>
-          <w:bdr w:val="none" w:color="auto" w:sz="0" w:space="0"/>
           <w:lang w:val="en-US" w:eastAsia="zh-CN" w:bidi="ar"/>
         </w:rPr>
         <w:drawing>
@@ -520,7 +516,6 @@
           <w:kern w:val="0"/>
           <w:sz w:val="24"/>
           <w:szCs w:val="24"/>
-          <w:bdr w:val="none" w:color="auto" w:sz="0" w:space="0"/>
           <w:lang w:val="en-US" w:eastAsia="zh-CN" w:bidi="ar"/>
         </w:rPr>
         <w:drawing>
@@ -589,15 +584,12 @@
         <w:suppressLineNumbers w:val="0"/>
         <w:jc w:val="left"/>
       </w:pPr>
-      <w:bookmarkStart w:id="0" w:name="_GoBack"/>
-      <w:bookmarkEnd w:id="0"/>
       <w:r>
         <w:rPr>
           <w:rFonts w:ascii="SimSun" w:hAnsi="SimSun" w:eastAsia="SimSun" w:cs="SimSun"/>
           <w:kern w:val="0"/>
           <w:sz w:val="24"/>
           <w:szCs w:val="24"/>
-          <w:bdr w:val="none" w:color="auto" w:sz="0" w:space="0"/>
           <w:lang w:val="en-US" w:eastAsia="zh-CN" w:bidi="ar"/>
         </w:rPr>
         <w:drawing>
@@ -672,7 +664,6 @@
           <w:kern w:val="0"/>
           <w:sz w:val="24"/>
           <w:szCs w:val="24"/>
-          <w:bdr w:val="none" w:color="auto" w:sz="0" w:space="0"/>
           <w:lang w:val="en-US" w:eastAsia="zh-CN" w:bidi="ar"/>
         </w:rPr>
         <w:drawing>
@@ -747,7 +738,6 @@
           <w:kern w:val="0"/>
           <w:sz w:val="24"/>
           <w:szCs w:val="24"/>
-          <w:bdr w:val="none" w:color="auto" w:sz="0" w:space="0"/>
           <w:lang w:val="en-US" w:eastAsia="zh-CN" w:bidi="ar"/>
         </w:rPr>
         <w:drawing>
@@ -810,6 +800,23 @@
     </w:p>
     <w:p>
       <w:pPr>
+        <w:rPr>
+          <w:rFonts w:hint="default"/>
+          <w:lang w:val="en-US"/>
+        </w:rPr>
+      </w:pPr>
+      <w:r>
+        <w:rPr>
+          <w:rFonts w:hint="default"/>
+          <w:lang w:val="en-US"/>
+        </w:rPr>
+        <w:t>- PLC Xinje sử dụng cổng COM 2</w:t>
+      </w:r>
+      <w:bookmarkStart w:id="0" w:name="_GoBack"/>
+      <w:bookmarkEnd w:id="0"/>
+    </w:p>
+    <w:p>
+      <w:pPr>
         <w:keepNext w:val="0"/>
         <w:keepLines w:val="0"/>
         <w:widowControl/>
@@ -822,7 +829,6 @@
           <w:kern w:val="0"/>
           <w:sz w:val="24"/>
           <w:szCs w:val="24"/>
-          <w:bdr w:val="none" w:color="auto" w:sz="0" w:space="0"/>
           <w:lang w:val="en-US" w:eastAsia="zh-CN" w:bidi="ar"/>
         </w:rPr>
         <w:drawing>
@@ -1202,6 +1208,7 @@
       <w:jc w:val="left"/>
     </w:pPr>
     <w:rPr>
+      <w:rFonts w:ascii="Times New Roman" w:hAnsi="Times New Roman" w:eastAsia="SimSun" w:cs="Times New Roman"/>
       <w:kern w:val="0"/>
       <w:sz w:val="24"/>
       <w:szCs w:val="24"/>

</xml_diff>